<commit_message>
Add changes to checklist
</commit_message>
<xml_diff>
--- a/closed/latentai/systems/TinyMLPerf v0.1 Submission Checklist.docx
+++ b/closed/latentai/systems/TinyMLPerf v0.1 Submission Checklist.docx
@@ -9,7 +9,23 @@
     </w:p>
     <w:p>
       <w:r>
-        <w:t>Honson Tran, Videet Parekh, Abelardo Lopez-Lagunas, Sek Chai</w:t>
+        <w:t xml:space="preserve">Honson Tran, </w:t>
+      </w:r>
+      <w:proofErr w:type="spellStart"/>
+      <w:r>
+        <w:t>Videet</w:t>
+      </w:r>
+      <w:proofErr w:type="spellEnd"/>
+      <w:r>
+        <w:t xml:space="preserve"> Parekh, Abelardo Lopez-Lagunas, </w:t>
+      </w:r>
+      <w:proofErr w:type="spellStart"/>
+      <w:r>
+        <w:t>Sek</w:t>
+      </w:r>
+      <w:proofErr w:type="spellEnd"/>
+      <w:r>
+        <w:t xml:space="preserve"> Chai</w:t>
       </w:r>
     </w:p>
     <w:p/>
@@ -331,6 +347,9 @@
             <w:r>
               <w:t>Raspberry Pi 4</w:t>
             </w:r>
+            <w:r>
+              <w:t>B (4GB)</w:t>
+            </w:r>
           </w:p>
         </w:tc>
         <w:tc>
@@ -418,7 +437,7 @@
               <w:jc w:val="center"/>
             </w:pPr>
             <w:r>
-              <w:t>Raspberry Pi 4</w:t>
+              <w:t>Raspberry Pi 4B (4GB)</w:t>
             </w:r>
           </w:p>
         </w:tc>
@@ -507,7 +526,7 @@
               <w:jc w:val="center"/>
             </w:pPr>
             <w:r>
-              <w:t>Raspberry Pi 4</w:t>
+              <w:t>Raspberry Pi 4B (4GB)</w:t>
             </w:r>
           </w:p>
         </w:tc>
@@ -596,7 +615,7 @@
               <w:jc w:val="center"/>
             </w:pPr>
             <w:r>
-              <w:t>Raspberry Pi 4</w:t>
+              <w:t>Raspberry Pi 4B (4GB)</w:t>
             </w:r>
           </w:p>
         </w:tc>
@@ -659,6 +678,362 @@
           </w:p>
         </w:tc>
       </w:tr>
+      <w:tr>
+        <w:tc>
+          <w:tcPr>
+            <w:tcW w:w="3120" w:type="dxa"/>
+            <w:shd w:val="clear" w:color="auto" w:fill="auto"/>
+            <w:tcMar>
+              <w:top w:w="100" w:type="dxa"/>
+              <w:left w:w="100" w:type="dxa"/>
+              <w:bottom w:w="100" w:type="dxa"/>
+              <w:right w:w="100" w:type="dxa"/>
+            </w:tcMar>
+          </w:tcPr>
+          <w:p>
+            <w:pPr>
+              <w:widowControl w:val="0"/>
+              <w:pBdr>
+                <w:top w:val="nil"/>
+                <w:left w:val="nil"/>
+                <w:bottom w:val="nil"/>
+                <w:right w:val="nil"/>
+                <w:between w:val="nil"/>
+              </w:pBdr>
+              <w:spacing w:line="240" w:lineRule="auto"/>
+              <w:jc w:val="center"/>
+            </w:pPr>
+            <w:r>
+              <w:t>Raspberry Pi 4B (4GB)</w:t>
+            </w:r>
+          </w:p>
+        </w:tc>
+        <w:tc>
+          <w:tcPr>
+            <w:tcW w:w="3120" w:type="dxa"/>
+            <w:shd w:val="clear" w:color="auto" w:fill="auto"/>
+            <w:tcMar>
+              <w:top w:w="100" w:type="dxa"/>
+              <w:left w:w="100" w:type="dxa"/>
+              <w:bottom w:w="100" w:type="dxa"/>
+              <w:right w:w="100" w:type="dxa"/>
+            </w:tcMar>
+          </w:tcPr>
+          <w:p>
+            <w:pPr>
+              <w:widowControl w:val="0"/>
+              <w:pBdr>
+                <w:top w:val="nil"/>
+                <w:left w:val="nil"/>
+                <w:bottom w:val="nil"/>
+                <w:right w:val="nil"/>
+                <w:between w:val="nil"/>
+              </w:pBdr>
+              <w:spacing w:line="240" w:lineRule="auto"/>
+              <w:jc w:val="center"/>
+            </w:pPr>
+            <w:r>
+              <w:t>kws_fp32</w:t>
+            </w:r>
+          </w:p>
+        </w:tc>
+        <w:tc>
+          <w:tcPr>
+            <w:tcW w:w="3120" w:type="dxa"/>
+            <w:shd w:val="clear" w:color="auto" w:fill="auto"/>
+            <w:tcMar>
+              <w:top w:w="100" w:type="dxa"/>
+              <w:left w:w="100" w:type="dxa"/>
+              <w:bottom w:w="100" w:type="dxa"/>
+              <w:right w:w="100" w:type="dxa"/>
+            </w:tcMar>
+          </w:tcPr>
+          <w:p>
+            <w:pPr>
+              <w:widowControl w:val="0"/>
+              <w:pBdr>
+                <w:top w:val="nil"/>
+                <w:left w:val="nil"/>
+                <w:bottom w:val="nil"/>
+                <w:right w:val="nil"/>
+                <w:between w:val="nil"/>
+              </w:pBdr>
+              <w:spacing w:line="240" w:lineRule="auto"/>
+              <w:jc w:val="center"/>
+            </w:pPr>
+            <w:r>
+              <w:t>91.9% / 0.99</w:t>
+            </w:r>
+          </w:p>
+        </w:tc>
+      </w:tr>
+      <w:tr>
+        <w:tc>
+          <w:tcPr>
+            <w:tcW w:w="3120" w:type="dxa"/>
+            <w:shd w:val="clear" w:color="auto" w:fill="auto"/>
+            <w:tcMar>
+              <w:top w:w="100" w:type="dxa"/>
+              <w:left w:w="100" w:type="dxa"/>
+              <w:bottom w:w="100" w:type="dxa"/>
+              <w:right w:w="100" w:type="dxa"/>
+            </w:tcMar>
+          </w:tcPr>
+          <w:p>
+            <w:pPr>
+              <w:widowControl w:val="0"/>
+              <w:pBdr>
+                <w:top w:val="nil"/>
+                <w:left w:val="nil"/>
+                <w:bottom w:val="nil"/>
+                <w:right w:val="nil"/>
+                <w:between w:val="nil"/>
+              </w:pBdr>
+              <w:spacing w:line="240" w:lineRule="auto"/>
+              <w:jc w:val="center"/>
+            </w:pPr>
+            <w:r>
+              <w:t>Raspberry Pi 4B (4GB)</w:t>
+            </w:r>
+          </w:p>
+        </w:tc>
+        <w:tc>
+          <w:tcPr>
+            <w:tcW w:w="3120" w:type="dxa"/>
+            <w:shd w:val="clear" w:color="auto" w:fill="auto"/>
+            <w:tcMar>
+              <w:top w:w="100" w:type="dxa"/>
+              <w:left w:w="100" w:type="dxa"/>
+              <w:bottom w:w="100" w:type="dxa"/>
+              <w:right w:w="100" w:type="dxa"/>
+            </w:tcMar>
+          </w:tcPr>
+          <w:p>
+            <w:pPr>
+              <w:widowControl w:val="0"/>
+              <w:pBdr>
+                <w:top w:val="nil"/>
+                <w:left w:val="nil"/>
+                <w:bottom w:val="nil"/>
+                <w:right w:val="nil"/>
+                <w:between w:val="nil"/>
+              </w:pBdr>
+              <w:spacing w:line="240" w:lineRule="auto"/>
+              <w:jc w:val="center"/>
+            </w:pPr>
+            <w:r>
+              <w:t>kws_int8</w:t>
+            </w:r>
+          </w:p>
+        </w:tc>
+        <w:tc>
+          <w:tcPr>
+            <w:tcW w:w="3120" w:type="dxa"/>
+            <w:shd w:val="clear" w:color="auto" w:fill="auto"/>
+            <w:tcMar>
+              <w:top w:w="100" w:type="dxa"/>
+              <w:left w:w="100" w:type="dxa"/>
+              <w:bottom w:w="100" w:type="dxa"/>
+              <w:right w:w="100" w:type="dxa"/>
+            </w:tcMar>
+          </w:tcPr>
+          <w:p>
+            <w:pPr>
+              <w:widowControl w:val="0"/>
+              <w:pBdr>
+                <w:top w:val="nil"/>
+                <w:left w:val="nil"/>
+                <w:bottom w:val="nil"/>
+                <w:right w:val="nil"/>
+                <w:between w:val="nil"/>
+              </w:pBdr>
+              <w:spacing w:line="240" w:lineRule="auto"/>
+              <w:jc w:val="center"/>
+            </w:pPr>
+            <w:r>
+              <w:t>89.7% / 0.99</w:t>
+            </w:r>
+          </w:p>
+        </w:tc>
+      </w:tr>
+      <w:tr>
+        <w:tc>
+          <w:tcPr>
+            <w:tcW w:w="3120" w:type="dxa"/>
+            <w:shd w:val="clear" w:color="auto" w:fill="auto"/>
+            <w:tcMar>
+              <w:top w:w="100" w:type="dxa"/>
+              <w:left w:w="100" w:type="dxa"/>
+              <w:bottom w:w="100" w:type="dxa"/>
+              <w:right w:w="100" w:type="dxa"/>
+            </w:tcMar>
+          </w:tcPr>
+          <w:p>
+            <w:pPr>
+              <w:widowControl w:val="0"/>
+              <w:pBdr>
+                <w:top w:val="nil"/>
+                <w:left w:val="nil"/>
+                <w:bottom w:val="nil"/>
+                <w:right w:val="nil"/>
+                <w:between w:val="nil"/>
+              </w:pBdr>
+              <w:spacing w:line="240" w:lineRule="auto"/>
+              <w:jc w:val="center"/>
+            </w:pPr>
+            <w:r>
+              <w:t>Raspberry Pi 4B (4GB)</w:t>
+            </w:r>
+          </w:p>
+        </w:tc>
+        <w:tc>
+          <w:tcPr>
+            <w:tcW w:w="3120" w:type="dxa"/>
+            <w:shd w:val="clear" w:color="auto" w:fill="auto"/>
+            <w:tcMar>
+              <w:top w:w="100" w:type="dxa"/>
+              <w:left w:w="100" w:type="dxa"/>
+              <w:bottom w:w="100" w:type="dxa"/>
+              <w:right w:w="100" w:type="dxa"/>
+            </w:tcMar>
+          </w:tcPr>
+          <w:p>
+            <w:pPr>
+              <w:widowControl w:val="0"/>
+              <w:pBdr>
+                <w:top w:val="nil"/>
+                <w:left w:val="nil"/>
+                <w:bottom w:val="nil"/>
+                <w:right w:val="nil"/>
+                <w:between w:val="nil"/>
+              </w:pBdr>
+              <w:spacing w:line="240" w:lineRule="auto"/>
+              <w:jc w:val="center"/>
+            </w:pPr>
+            <w:r>
+              <w:t>ad_fp32</w:t>
+            </w:r>
+          </w:p>
+        </w:tc>
+        <w:tc>
+          <w:tcPr>
+            <w:tcW w:w="3120" w:type="dxa"/>
+            <w:shd w:val="clear" w:color="auto" w:fill="auto"/>
+            <w:tcMar>
+              <w:top w:w="100" w:type="dxa"/>
+              <w:left w:w="100" w:type="dxa"/>
+              <w:bottom w:w="100" w:type="dxa"/>
+              <w:right w:w="100" w:type="dxa"/>
+            </w:tcMar>
+          </w:tcPr>
+          <w:p>
+            <w:pPr>
+              <w:widowControl w:val="0"/>
+              <w:pBdr>
+                <w:top w:val="nil"/>
+                <w:left w:val="nil"/>
+                <w:bottom w:val="nil"/>
+                <w:right w:val="nil"/>
+                <w:between w:val="nil"/>
+              </w:pBdr>
+              <w:spacing w:line="240" w:lineRule="auto"/>
+              <w:jc w:val="center"/>
+            </w:pPr>
+            <w:r>
+              <w:t>83.1% / 0.90</w:t>
+            </w:r>
+          </w:p>
+        </w:tc>
+      </w:tr>
+      <w:tr>
+        <w:tc>
+          <w:tcPr>
+            <w:tcW w:w="3120" w:type="dxa"/>
+            <w:shd w:val="clear" w:color="auto" w:fill="auto"/>
+            <w:tcMar>
+              <w:top w:w="100" w:type="dxa"/>
+              <w:left w:w="100" w:type="dxa"/>
+              <w:bottom w:w="100" w:type="dxa"/>
+              <w:right w:w="100" w:type="dxa"/>
+            </w:tcMar>
+          </w:tcPr>
+          <w:p>
+            <w:pPr>
+              <w:widowControl w:val="0"/>
+              <w:pBdr>
+                <w:top w:val="nil"/>
+                <w:left w:val="nil"/>
+                <w:bottom w:val="nil"/>
+                <w:right w:val="nil"/>
+                <w:between w:val="nil"/>
+              </w:pBdr>
+              <w:spacing w:line="240" w:lineRule="auto"/>
+              <w:jc w:val="center"/>
+            </w:pPr>
+            <w:r>
+              <w:t>Raspberry Pi 4B (4GB)</w:t>
+            </w:r>
+          </w:p>
+        </w:tc>
+        <w:tc>
+          <w:tcPr>
+            <w:tcW w:w="3120" w:type="dxa"/>
+            <w:shd w:val="clear" w:color="auto" w:fill="auto"/>
+            <w:tcMar>
+              <w:top w:w="100" w:type="dxa"/>
+              <w:left w:w="100" w:type="dxa"/>
+              <w:bottom w:w="100" w:type="dxa"/>
+              <w:right w:w="100" w:type="dxa"/>
+            </w:tcMar>
+          </w:tcPr>
+          <w:p>
+            <w:pPr>
+              <w:widowControl w:val="0"/>
+              <w:pBdr>
+                <w:top w:val="nil"/>
+                <w:left w:val="nil"/>
+                <w:bottom w:val="nil"/>
+                <w:right w:val="nil"/>
+                <w:between w:val="nil"/>
+              </w:pBdr>
+              <w:spacing w:line="240" w:lineRule="auto"/>
+              <w:jc w:val="center"/>
+            </w:pPr>
+            <w:r>
+              <w:t>ad_int8</w:t>
+            </w:r>
+          </w:p>
+        </w:tc>
+        <w:tc>
+          <w:tcPr>
+            <w:tcW w:w="3120" w:type="dxa"/>
+            <w:shd w:val="clear" w:color="auto" w:fill="auto"/>
+            <w:tcMar>
+              <w:top w:w="100" w:type="dxa"/>
+              <w:left w:w="100" w:type="dxa"/>
+              <w:bottom w:w="100" w:type="dxa"/>
+              <w:right w:w="100" w:type="dxa"/>
+            </w:tcMar>
+          </w:tcPr>
+          <w:p>
+            <w:pPr>
+              <w:widowControl w:val="0"/>
+              <w:pBdr>
+                <w:top w:val="nil"/>
+                <w:left w:val="nil"/>
+                <w:bottom w:val="nil"/>
+                <w:right w:val="nil"/>
+                <w:between w:val="nil"/>
+              </w:pBdr>
+              <w:spacing w:line="240" w:lineRule="auto"/>
+              <w:jc w:val="center"/>
+            </w:pPr>
+            <w:r>
+              <w:t>77% / 0.86</w:t>
+            </w:r>
+          </w:p>
+        </w:tc>
+      </w:tr>
     </w:tbl>
     <w:p/>
     <w:p/>
@@ -675,6 +1050,7 @@
         </w:numPr>
       </w:pPr>
       <w:r>
+        <w:lastRenderedPageBreak/>
         <w:t>Yes (Visual Wake Words … 80% Accuracy)</w:t>
       </w:r>
     </w:p>
@@ -686,8 +1062,13 @@
         </w:numPr>
       </w:pPr>
       <w:r>
-        <w:t>Yes (Keyword Spotting … 90% Accuracy )</w:t>
-      </w:r>
+        <w:t xml:space="preserve">Yes (Keyword Spotting … 90% </w:t>
+      </w:r>
+      <w:proofErr w:type="gramStart"/>
+      <w:r>
+        <w:t>Accuracy )</w:t>
+      </w:r>
+      <w:proofErr w:type="gramEnd"/>
     </w:p>
     <w:p>
       <w:pPr>
@@ -719,13 +1100,26 @@
         </w:numPr>
       </w:pPr>
       <w:r>
-        <w:t>No, for some combination of benchmark, scenario and SUT</w:t>
-      </w:r>
+        <w:t xml:space="preserve">No, for some combination of benchmark, scenario and </w:t>
+      </w:r>
+      <w:proofErr w:type="gramStart"/>
+      <w:r>
+        <w:t>SUT</w:t>
+      </w:r>
+      <w:proofErr w:type="gramEnd"/>
     </w:p>
     <w:p/>
     <w:p>
       <w:r>
-        <w:t>For each SUT and benchmark, did the submission run on the whole validation set in accuracy mode? (check one):</w:t>
+        <w:t>For each SUT and benchmark, did the submission run on the whole validation set in accuracy mode? (</w:t>
+      </w:r>
+      <w:proofErr w:type="gramStart"/>
+      <w:r>
+        <w:t>check</w:t>
+      </w:r>
+      <w:proofErr w:type="gramEnd"/>
+      <w:r>
+        <w:t xml:space="preserve"> one):</w:t>
       </w:r>
     </w:p>
     <w:p>
@@ -753,7 +1147,15 @@
     <w:p/>
     <w:p>
       <w:r>
-        <w:t>For each SUT and benchmark, does the submission use the EEMBC Runner? (check one)</w:t>
+        <w:t>For each SUT and benchmark, does the submission use the EEMBC Runner? (</w:t>
+      </w:r>
+      <w:proofErr w:type="gramStart"/>
+      <w:r>
+        <w:t>check</w:t>
+      </w:r>
+      <w:proofErr w:type="gramEnd"/>
+      <w:r>
+        <w:t xml:space="preserve"> one)</w:t>
       </w:r>
     </w:p>
     <w:p>
@@ -781,7 +1183,15 @@
     <w:p/>
     <w:p>
       <w:r>
-        <w:t>For each SUT and benchmark, is the same code run in accuracy and performance modes? (check one)</w:t>
+        <w:t>For each SUT and benchmark, is the same code run in accuracy and performance modes? (</w:t>
+      </w:r>
+      <w:proofErr w:type="gramStart"/>
+      <w:r>
+        <w:t>check</w:t>
+      </w:r>
+      <w:proofErr w:type="gramEnd"/>
+      <w:r>
+        <w:t xml:space="preserve"> one)</w:t>
       </w:r>
     </w:p>
     <w:p>
@@ -809,7 +1219,15 @@
     <w:p/>
     <w:p>
       <w:r>
-        <w:t>Are the weights calibrated using data outside of the official calibration set? (check one)</w:t>
+        <w:t>Are the weights calibrated using data outside of the official calibration set? (</w:t>
+      </w:r>
+      <w:proofErr w:type="gramStart"/>
+      <w:r>
+        <w:t>check</w:t>
+      </w:r>
+      <w:proofErr w:type="gramEnd"/>
+      <w:r>
+        <w:t xml:space="preserve"> one)</w:t>
       </w:r>
     </w:p>
     <w:p>
@@ -837,7 +1255,23 @@
     <w:p/>
     <w:p>
       <w:r>
-        <w:t>What numerics does the submission use? (check all that apply)</w:t>
+        <w:t xml:space="preserve">What </w:t>
+      </w:r>
+      <w:proofErr w:type="spellStart"/>
+      <w:r>
+        <w:t>numerics</w:t>
+      </w:r>
+      <w:proofErr w:type="spellEnd"/>
+      <w:r>
+        <w:t xml:space="preserve"> does the submission use? (</w:t>
+      </w:r>
+      <w:proofErr w:type="gramStart"/>
+      <w:r>
+        <w:t>check</w:t>
+      </w:r>
+      <w:proofErr w:type="gramEnd"/>
+      <w:r>
+        <w:t xml:space="preserve"> all that apply)</w:t>
       </w:r>
     </w:p>
     <w:p>
@@ -953,7 +1387,15 @@
     <w:p/>
     <w:p>
       <w:r>
-        <w:t>What backend does the submission use? (check all that apply)</w:t>
+        <w:t>What backend does the submission use? (</w:t>
+      </w:r>
+      <w:proofErr w:type="gramStart"/>
+      <w:r>
+        <w:t>check</w:t>
+      </w:r>
+      <w:proofErr w:type="gramEnd"/>
+      <w:r>
+        <w:t xml:space="preserve"> all that apply)</w:t>
       </w:r>
     </w:p>
     <w:p>
@@ -1003,7 +1445,15 @@
     <w:p/>
     <w:p>
       <w:r>
-        <w:t>Which of the following caching techniques does the submission use? (check all that apply, ideally none):</w:t>
+        <w:t>Which of the following caching techniques does the submission use? (</w:t>
+      </w:r>
+      <w:proofErr w:type="gramStart"/>
+      <w:r>
+        <w:t>check</w:t>
+      </w:r>
+      <w:proofErr w:type="gramEnd"/>
+      <w:r>
+        <w:t xml:space="preserve"> all that apply, ideally none):</w:t>
       </w:r>
     </w:p>
     <w:p>
@@ -1042,7 +1492,15 @@
     <w:p/>
     <w:p>
       <w:r>
-        <w:t>Which of the following techniques does the submission use? (check all that apply, ideally none if submitting to the closed division.)</w:t>
+        <w:t>Which of the following techniques does the submission use? (</w:t>
+      </w:r>
+      <w:proofErr w:type="gramStart"/>
+      <w:r>
+        <w:t>check</w:t>
+      </w:r>
+      <w:proofErr w:type="gramEnd"/>
+      <w:r>
+        <w:t xml:space="preserve"> all that apply, ideally none if submitting to the closed division.)</w:t>
       </w:r>
     </w:p>
     <w:p>
@@ -1136,7 +1594,15 @@
     <w:p/>
     <w:p>
       <w:r>
-        <w:t>Is the submission congruent with all relevant MLPerf rules?</w:t>
+        <w:t xml:space="preserve">Is the submission congruent with all relevant </w:t>
+      </w:r>
+      <w:proofErr w:type="spellStart"/>
+      <w:r>
+        <w:t>MLPerf</w:t>
+      </w:r>
+      <w:proofErr w:type="spellEnd"/>
+      <w:r>
+        <w:t xml:space="preserve"> rules?</w:t>
       </w:r>
     </w:p>
     <w:p>
@@ -1228,8 +1694,13 @@
     <w:p/>
     <w:p>
       <w:r>
-        <w:t>Does your submission include the following: (check all that apply)</w:t>
-      </w:r>
+        <w:t xml:space="preserve">Does your submission include the following: (check all that </w:t>
+      </w:r>
+      <w:proofErr w:type="gramStart"/>
+      <w:r>
+        <w:t>apply)</w:t>
+      </w:r>
+      <w:proofErr w:type="gramEnd"/>
     </w:p>
     <w:p>
       <w:pPr>
@@ -1283,8 +1754,13 @@
         </w:numPr>
       </w:pPr>
       <w:r>
-        <w:t>Scripts that set up and execute each system implementation tested</w:t>
-      </w:r>
+        <w:t xml:space="preserve">Scripts that set up and execute each system implementation </w:t>
+      </w:r>
+      <w:proofErr w:type="gramStart"/>
+      <w:r>
+        <w:t>tested</w:t>
+      </w:r>
+      <w:proofErr w:type="gramEnd"/>
     </w:p>
     <w:p>
       <w:pPr>
@@ -1294,8 +1770,13 @@
         </w:numPr>
       </w:pPr>
       <w:r>
-        <w:t>Result logs for each system implementation tested</w:t>
-      </w:r>
+        <w:t xml:space="preserve">Result logs for each system implementation </w:t>
+      </w:r>
+      <w:proofErr w:type="gramStart"/>
+      <w:r>
+        <w:t>tested</w:t>
+      </w:r>
+      <w:proofErr w:type="gramEnd"/>
     </w:p>
     <w:p>
       <w:pPr>

</xml_diff>

<commit_message>
Rename logs, add missing logs, update checklist (#16)
* initial submission

* Update README.md

* Add kws int8, ad int8+fp32, move README

* Add kws fp32 + kws fp32 dataset script

* Add missing ad logs and renamed all logs to .txt

* Add changes to checklist
</commit_message>
<xml_diff>
--- a/closed/latentai/systems/TinyMLPerf v0.1 Submission Checklist.docx
+++ b/closed/latentai/systems/TinyMLPerf v0.1 Submission Checklist.docx
@@ -9,7 +9,23 @@
     </w:p>
     <w:p>
       <w:r>
-        <w:t>Honson Tran, Videet Parekh, Abelardo Lopez-Lagunas, Sek Chai</w:t>
+        <w:t xml:space="preserve">Honson Tran, </w:t>
+      </w:r>
+      <w:proofErr w:type="spellStart"/>
+      <w:r>
+        <w:t>Videet</w:t>
+      </w:r>
+      <w:proofErr w:type="spellEnd"/>
+      <w:r>
+        <w:t xml:space="preserve"> Parekh, Abelardo Lopez-Lagunas, </w:t>
+      </w:r>
+      <w:proofErr w:type="spellStart"/>
+      <w:r>
+        <w:t>Sek</w:t>
+      </w:r>
+      <w:proofErr w:type="spellEnd"/>
+      <w:r>
+        <w:t xml:space="preserve"> Chai</w:t>
       </w:r>
     </w:p>
     <w:p/>
@@ -331,6 +347,9 @@
             <w:r>
               <w:t>Raspberry Pi 4</w:t>
             </w:r>
+            <w:r>
+              <w:t>B (4GB)</w:t>
+            </w:r>
           </w:p>
         </w:tc>
         <w:tc>
@@ -418,7 +437,7 @@
               <w:jc w:val="center"/>
             </w:pPr>
             <w:r>
-              <w:t>Raspberry Pi 4</w:t>
+              <w:t>Raspberry Pi 4B (4GB)</w:t>
             </w:r>
           </w:p>
         </w:tc>
@@ -507,7 +526,7 @@
               <w:jc w:val="center"/>
             </w:pPr>
             <w:r>
-              <w:t>Raspberry Pi 4</w:t>
+              <w:t>Raspberry Pi 4B (4GB)</w:t>
             </w:r>
           </w:p>
         </w:tc>
@@ -596,7 +615,7 @@
               <w:jc w:val="center"/>
             </w:pPr>
             <w:r>
-              <w:t>Raspberry Pi 4</w:t>
+              <w:t>Raspberry Pi 4B (4GB)</w:t>
             </w:r>
           </w:p>
         </w:tc>
@@ -659,6 +678,362 @@
           </w:p>
         </w:tc>
       </w:tr>
+      <w:tr>
+        <w:tc>
+          <w:tcPr>
+            <w:tcW w:w="3120" w:type="dxa"/>
+            <w:shd w:val="clear" w:color="auto" w:fill="auto"/>
+            <w:tcMar>
+              <w:top w:w="100" w:type="dxa"/>
+              <w:left w:w="100" w:type="dxa"/>
+              <w:bottom w:w="100" w:type="dxa"/>
+              <w:right w:w="100" w:type="dxa"/>
+            </w:tcMar>
+          </w:tcPr>
+          <w:p>
+            <w:pPr>
+              <w:widowControl w:val="0"/>
+              <w:pBdr>
+                <w:top w:val="nil"/>
+                <w:left w:val="nil"/>
+                <w:bottom w:val="nil"/>
+                <w:right w:val="nil"/>
+                <w:between w:val="nil"/>
+              </w:pBdr>
+              <w:spacing w:line="240" w:lineRule="auto"/>
+              <w:jc w:val="center"/>
+            </w:pPr>
+            <w:r>
+              <w:t>Raspberry Pi 4B (4GB)</w:t>
+            </w:r>
+          </w:p>
+        </w:tc>
+        <w:tc>
+          <w:tcPr>
+            <w:tcW w:w="3120" w:type="dxa"/>
+            <w:shd w:val="clear" w:color="auto" w:fill="auto"/>
+            <w:tcMar>
+              <w:top w:w="100" w:type="dxa"/>
+              <w:left w:w="100" w:type="dxa"/>
+              <w:bottom w:w="100" w:type="dxa"/>
+              <w:right w:w="100" w:type="dxa"/>
+            </w:tcMar>
+          </w:tcPr>
+          <w:p>
+            <w:pPr>
+              <w:widowControl w:val="0"/>
+              <w:pBdr>
+                <w:top w:val="nil"/>
+                <w:left w:val="nil"/>
+                <w:bottom w:val="nil"/>
+                <w:right w:val="nil"/>
+                <w:between w:val="nil"/>
+              </w:pBdr>
+              <w:spacing w:line="240" w:lineRule="auto"/>
+              <w:jc w:val="center"/>
+            </w:pPr>
+            <w:r>
+              <w:t>kws_fp32</w:t>
+            </w:r>
+          </w:p>
+        </w:tc>
+        <w:tc>
+          <w:tcPr>
+            <w:tcW w:w="3120" w:type="dxa"/>
+            <w:shd w:val="clear" w:color="auto" w:fill="auto"/>
+            <w:tcMar>
+              <w:top w:w="100" w:type="dxa"/>
+              <w:left w:w="100" w:type="dxa"/>
+              <w:bottom w:w="100" w:type="dxa"/>
+              <w:right w:w="100" w:type="dxa"/>
+            </w:tcMar>
+          </w:tcPr>
+          <w:p>
+            <w:pPr>
+              <w:widowControl w:val="0"/>
+              <w:pBdr>
+                <w:top w:val="nil"/>
+                <w:left w:val="nil"/>
+                <w:bottom w:val="nil"/>
+                <w:right w:val="nil"/>
+                <w:between w:val="nil"/>
+              </w:pBdr>
+              <w:spacing w:line="240" w:lineRule="auto"/>
+              <w:jc w:val="center"/>
+            </w:pPr>
+            <w:r>
+              <w:t>91.9% / 0.99</w:t>
+            </w:r>
+          </w:p>
+        </w:tc>
+      </w:tr>
+      <w:tr>
+        <w:tc>
+          <w:tcPr>
+            <w:tcW w:w="3120" w:type="dxa"/>
+            <w:shd w:val="clear" w:color="auto" w:fill="auto"/>
+            <w:tcMar>
+              <w:top w:w="100" w:type="dxa"/>
+              <w:left w:w="100" w:type="dxa"/>
+              <w:bottom w:w="100" w:type="dxa"/>
+              <w:right w:w="100" w:type="dxa"/>
+            </w:tcMar>
+          </w:tcPr>
+          <w:p>
+            <w:pPr>
+              <w:widowControl w:val="0"/>
+              <w:pBdr>
+                <w:top w:val="nil"/>
+                <w:left w:val="nil"/>
+                <w:bottom w:val="nil"/>
+                <w:right w:val="nil"/>
+                <w:between w:val="nil"/>
+              </w:pBdr>
+              <w:spacing w:line="240" w:lineRule="auto"/>
+              <w:jc w:val="center"/>
+            </w:pPr>
+            <w:r>
+              <w:t>Raspberry Pi 4B (4GB)</w:t>
+            </w:r>
+          </w:p>
+        </w:tc>
+        <w:tc>
+          <w:tcPr>
+            <w:tcW w:w="3120" w:type="dxa"/>
+            <w:shd w:val="clear" w:color="auto" w:fill="auto"/>
+            <w:tcMar>
+              <w:top w:w="100" w:type="dxa"/>
+              <w:left w:w="100" w:type="dxa"/>
+              <w:bottom w:w="100" w:type="dxa"/>
+              <w:right w:w="100" w:type="dxa"/>
+            </w:tcMar>
+          </w:tcPr>
+          <w:p>
+            <w:pPr>
+              <w:widowControl w:val="0"/>
+              <w:pBdr>
+                <w:top w:val="nil"/>
+                <w:left w:val="nil"/>
+                <w:bottom w:val="nil"/>
+                <w:right w:val="nil"/>
+                <w:between w:val="nil"/>
+              </w:pBdr>
+              <w:spacing w:line="240" w:lineRule="auto"/>
+              <w:jc w:val="center"/>
+            </w:pPr>
+            <w:r>
+              <w:t>kws_int8</w:t>
+            </w:r>
+          </w:p>
+        </w:tc>
+        <w:tc>
+          <w:tcPr>
+            <w:tcW w:w="3120" w:type="dxa"/>
+            <w:shd w:val="clear" w:color="auto" w:fill="auto"/>
+            <w:tcMar>
+              <w:top w:w="100" w:type="dxa"/>
+              <w:left w:w="100" w:type="dxa"/>
+              <w:bottom w:w="100" w:type="dxa"/>
+              <w:right w:w="100" w:type="dxa"/>
+            </w:tcMar>
+          </w:tcPr>
+          <w:p>
+            <w:pPr>
+              <w:widowControl w:val="0"/>
+              <w:pBdr>
+                <w:top w:val="nil"/>
+                <w:left w:val="nil"/>
+                <w:bottom w:val="nil"/>
+                <w:right w:val="nil"/>
+                <w:between w:val="nil"/>
+              </w:pBdr>
+              <w:spacing w:line="240" w:lineRule="auto"/>
+              <w:jc w:val="center"/>
+            </w:pPr>
+            <w:r>
+              <w:t>89.7% / 0.99</w:t>
+            </w:r>
+          </w:p>
+        </w:tc>
+      </w:tr>
+      <w:tr>
+        <w:tc>
+          <w:tcPr>
+            <w:tcW w:w="3120" w:type="dxa"/>
+            <w:shd w:val="clear" w:color="auto" w:fill="auto"/>
+            <w:tcMar>
+              <w:top w:w="100" w:type="dxa"/>
+              <w:left w:w="100" w:type="dxa"/>
+              <w:bottom w:w="100" w:type="dxa"/>
+              <w:right w:w="100" w:type="dxa"/>
+            </w:tcMar>
+          </w:tcPr>
+          <w:p>
+            <w:pPr>
+              <w:widowControl w:val="0"/>
+              <w:pBdr>
+                <w:top w:val="nil"/>
+                <w:left w:val="nil"/>
+                <w:bottom w:val="nil"/>
+                <w:right w:val="nil"/>
+                <w:between w:val="nil"/>
+              </w:pBdr>
+              <w:spacing w:line="240" w:lineRule="auto"/>
+              <w:jc w:val="center"/>
+            </w:pPr>
+            <w:r>
+              <w:t>Raspberry Pi 4B (4GB)</w:t>
+            </w:r>
+          </w:p>
+        </w:tc>
+        <w:tc>
+          <w:tcPr>
+            <w:tcW w:w="3120" w:type="dxa"/>
+            <w:shd w:val="clear" w:color="auto" w:fill="auto"/>
+            <w:tcMar>
+              <w:top w:w="100" w:type="dxa"/>
+              <w:left w:w="100" w:type="dxa"/>
+              <w:bottom w:w="100" w:type="dxa"/>
+              <w:right w:w="100" w:type="dxa"/>
+            </w:tcMar>
+          </w:tcPr>
+          <w:p>
+            <w:pPr>
+              <w:widowControl w:val="0"/>
+              <w:pBdr>
+                <w:top w:val="nil"/>
+                <w:left w:val="nil"/>
+                <w:bottom w:val="nil"/>
+                <w:right w:val="nil"/>
+                <w:between w:val="nil"/>
+              </w:pBdr>
+              <w:spacing w:line="240" w:lineRule="auto"/>
+              <w:jc w:val="center"/>
+            </w:pPr>
+            <w:r>
+              <w:t>ad_fp32</w:t>
+            </w:r>
+          </w:p>
+        </w:tc>
+        <w:tc>
+          <w:tcPr>
+            <w:tcW w:w="3120" w:type="dxa"/>
+            <w:shd w:val="clear" w:color="auto" w:fill="auto"/>
+            <w:tcMar>
+              <w:top w:w="100" w:type="dxa"/>
+              <w:left w:w="100" w:type="dxa"/>
+              <w:bottom w:w="100" w:type="dxa"/>
+              <w:right w:w="100" w:type="dxa"/>
+            </w:tcMar>
+          </w:tcPr>
+          <w:p>
+            <w:pPr>
+              <w:widowControl w:val="0"/>
+              <w:pBdr>
+                <w:top w:val="nil"/>
+                <w:left w:val="nil"/>
+                <w:bottom w:val="nil"/>
+                <w:right w:val="nil"/>
+                <w:between w:val="nil"/>
+              </w:pBdr>
+              <w:spacing w:line="240" w:lineRule="auto"/>
+              <w:jc w:val="center"/>
+            </w:pPr>
+            <w:r>
+              <w:t>83.1% / 0.90</w:t>
+            </w:r>
+          </w:p>
+        </w:tc>
+      </w:tr>
+      <w:tr>
+        <w:tc>
+          <w:tcPr>
+            <w:tcW w:w="3120" w:type="dxa"/>
+            <w:shd w:val="clear" w:color="auto" w:fill="auto"/>
+            <w:tcMar>
+              <w:top w:w="100" w:type="dxa"/>
+              <w:left w:w="100" w:type="dxa"/>
+              <w:bottom w:w="100" w:type="dxa"/>
+              <w:right w:w="100" w:type="dxa"/>
+            </w:tcMar>
+          </w:tcPr>
+          <w:p>
+            <w:pPr>
+              <w:widowControl w:val="0"/>
+              <w:pBdr>
+                <w:top w:val="nil"/>
+                <w:left w:val="nil"/>
+                <w:bottom w:val="nil"/>
+                <w:right w:val="nil"/>
+                <w:between w:val="nil"/>
+              </w:pBdr>
+              <w:spacing w:line="240" w:lineRule="auto"/>
+              <w:jc w:val="center"/>
+            </w:pPr>
+            <w:r>
+              <w:t>Raspberry Pi 4B (4GB)</w:t>
+            </w:r>
+          </w:p>
+        </w:tc>
+        <w:tc>
+          <w:tcPr>
+            <w:tcW w:w="3120" w:type="dxa"/>
+            <w:shd w:val="clear" w:color="auto" w:fill="auto"/>
+            <w:tcMar>
+              <w:top w:w="100" w:type="dxa"/>
+              <w:left w:w="100" w:type="dxa"/>
+              <w:bottom w:w="100" w:type="dxa"/>
+              <w:right w:w="100" w:type="dxa"/>
+            </w:tcMar>
+          </w:tcPr>
+          <w:p>
+            <w:pPr>
+              <w:widowControl w:val="0"/>
+              <w:pBdr>
+                <w:top w:val="nil"/>
+                <w:left w:val="nil"/>
+                <w:bottom w:val="nil"/>
+                <w:right w:val="nil"/>
+                <w:between w:val="nil"/>
+              </w:pBdr>
+              <w:spacing w:line="240" w:lineRule="auto"/>
+              <w:jc w:val="center"/>
+            </w:pPr>
+            <w:r>
+              <w:t>ad_int8</w:t>
+            </w:r>
+          </w:p>
+        </w:tc>
+        <w:tc>
+          <w:tcPr>
+            <w:tcW w:w="3120" w:type="dxa"/>
+            <w:shd w:val="clear" w:color="auto" w:fill="auto"/>
+            <w:tcMar>
+              <w:top w:w="100" w:type="dxa"/>
+              <w:left w:w="100" w:type="dxa"/>
+              <w:bottom w:w="100" w:type="dxa"/>
+              <w:right w:w="100" w:type="dxa"/>
+            </w:tcMar>
+          </w:tcPr>
+          <w:p>
+            <w:pPr>
+              <w:widowControl w:val="0"/>
+              <w:pBdr>
+                <w:top w:val="nil"/>
+                <w:left w:val="nil"/>
+                <w:bottom w:val="nil"/>
+                <w:right w:val="nil"/>
+                <w:between w:val="nil"/>
+              </w:pBdr>
+              <w:spacing w:line="240" w:lineRule="auto"/>
+              <w:jc w:val="center"/>
+            </w:pPr>
+            <w:r>
+              <w:t>77% / 0.86</w:t>
+            </w:r>
+          </w:p>
+        </w:tc>
+      </w:tr>
     </w:tbl>
     <w:p/>
     <w:p/>
@@ -675,6 +1050,7 @@
         </w:numPr>
       </w:pPr>
       <w:r>
+        <w:lastRenderedPageBreak/>
         <w:t>Yes (Visual Wake Words … 80% Accuracy)</w:t>
       </w:r>
     </w:p>
@@ -686,8 +1062,13 @@
         </w:numPr>
       </w:pPr>
       <w:r>
-        <w:t>Yes (Keyword Spotting … 90% Accuracy )</w:t>
-      </w:r>
+        <w:t xml:space="preserve">Yes (Keyword Spotting … 90% </w:t>
+      </w:r>
+      <w:proofErr w:type="gramStart"/>
+      <w:r>
+        <w:t>Accuracy )</w:t>
+      </w:r>
+      <w:proofErr w:type="gramEnd"/>
     </w:p>
     <w:p>
       <w:pPr>
@@ -719,13 +1100,26 @@
         </w:numPr>
       </w:pPr>
       <w:r>
-        <w:t>No, for some combination of benchmark, scenario and SUT</w:t>
-      </w:r>
+        <w:t xml:space="preserve">No, for some combination of benchmark, scenario and </w:t>
+      </w:r>
+      <w:proofErr w:type="gramStart"/>
+      <w:r>
+        <w:t>SUT</w:t>
+      </w:r>
+      <w:proofErr w:type="gramEnd"/>
     </w:p>
     <w:p/>
     <w:p>
       <w:r>
-        <w:t>For each SUT and benchmark, did the submission run on the whole validation set in accuracy mode? (check one):</w:t>
+        <w:t>For each SUT and benchmark, did the submission run on the whole validation set in accuracy mode? (</w:t>
+      </w:r>
+      <w:proofErr w:type="gramStart"/>
+      <w:r>
+        <w:t>check</w:t>
+      </w:r>
+      <w:proofErr w:type="gramEnd"/>
+      <w:r>
+        <w:t xml:space="preserve"> one):</w:t>
       </w:r>
     </w:p>
     <w:p>
@@ -753,7 +1147,15 @@
     <w:p/>
     <w:p>
       <w:r>
-        <w:t>For each SUT and benchmark, does the submission use the EEMBC Runner? (check one)</w:t>
+        <w:t>For each SUT and benchmark, does the submission use the EEMBC Runner? (</w:t>
+      </w:r>
+      <w:proofErr w:type="gramStart"/>
+      <w:r>
+        <w:t>check</w:t>
+      </w:r>
+      <w:proofErr w:type="gramEnd"/>
+      <w:r>
+        <w:t xml:space="preserve"> one)</w:t>
       </w:r>
     </w:p>
     <w:p>
@@ -781,7 +1183,15 @@
     <w:p/>
     <w:p>
       <w:r>
-        <w:t>For each SUT and benchmark, is the same code run in accuracy and performance modes? (check one)</w:t>
+        <w:t>For each SUT and benchmark, is the same code run in accuracy and performance modes? (</w:t>
+      </w:r>
+      <w:proofErr w:type="gramStart"/>
+      <w:r>
+        <w:t>check</w:t>
+      </w:r>
+      <w:proofErr w:type="gramEnd"/>
+      <w:r>
+        <w:t xml:space="preserve"> one)</w:t>
       </w:r>
     </w:p>
     <w:p>
@@ -809,7 +1219,15 @@
     <w:p/>
     <w:p>
       <w:r>
-        <w:t>Are the weights calibrated using data outside of the official calibration set? (check one)</w:t>
+        <w:t>Are the weights calibrated using data outside of the official calibration set? (</w:t>
+      </w:r>
+      <w:proofErr w:type="gramStart"/>
+      <w:r>
+        <w:t>check</w:t>
+      </w:r>
+      <w:proofErr w:type="gramEnd"/>
+      <w:r>
+        <w:t xml:space="preserve"> one)</w:t>
       </w:r>
     </w:p>
     <w:p>
@@ -837,7 +1255,23 @@
     <w:p/>
     <w:p>
       <w:r>
-        <w:t>What numerics does the submission use? (check all that apply)</w:t>
+        <w:t xml:space="preserve">What </w:t>
+      </w:r>
+      <w:proofErr w:type="spellStart"/>
+      <w:r>
+        <w:t>numerics</w:t>
+      </w:r>
+      <w:proofErr w:type="spellEnd"/>
+      <w:r>
+        <w:t xml:space="preserve"> does the submission use? (</w:t>
+      </w:r>
+      <w:proofErr w:type="gramStart"/>
+      <w:r>
+        <w:t>check</w:t>
+      </w:r>
+      <w:proofErr w:type="gramEnd"/>
+      <w:r>
+        <w:t xml:space="preserve"> all that apply)</w:t>
       </w:r>
     </w:p>
     <w:p>
@@ -953,7 +1387,15 @@
     <w:p/>
     <w:p>
       <w:r>
-        <w:t>What backend does the submission use? (check all that apply)</w:t>
+        <w:t>What backend does the submission use? (</w:t>
+      </w:r>
+      <w:proofErr w:type="gramStart"/>
+      <w:r>
+        <w:t>check</w:t>
+      </w:r>
+      <w:proofErr w:type="gramEnd"/>
+      <w:r>
+        <w:t xml:space="preserve"> all that apply)</w:t>
       </w:r>
     </w:p>
     <w:p>
@@ -1003,7 +1445,15 @@
     <w:p/>
     <w:p>
       <w:r>
-        <w:t>Which of the following caching techniques does the submission use? (check all that apply, ideally none):</w:t>
+        <w:t>Which of the following caching techniques does the submission use? (</w:t>
+      </w:r>
+      <w:proofErr w:type="gramStart"/>
+      <w:r>
+        <w:t>check</w:t>
+      </w:r>
+      <w:proofErr w:type="gramEnd"/>
+      <w:r>
+        <w:t xml:space="preserve"> all that apply, ideally none):</w:t>
       </w:r>
     </w:p>
     <w:p>
@@ -1042,7 +1492,15 @@
     <w:p/>
     <w:p>
       <w:r>
-        <w:t>Which of the following techniques does the submission use? (check all that apply, ideally none if submitting to the closed division.)</w:t>
+        <w:t>Which of the following techniques does the submission use? (</w:t>
+      </w:r>
+      <w:proofErr w:type="gramStart"/>
+      <w:r>
+        <w:t>check</w:t>
+      </w:r>
+      <w:proofErr w:type="gramEnd"/>
+      <w:r>
+        <w:t xml:space="preserve"> all that apply, ideally none if submitting to the closed division.)</w:t>
       </w:r>
     </w:p>
     <w:p>
@@ -1136,7 +1594,15 @@
     <w:p/>
     <w:p>
       <w:r>
-        <w:t>Is the submission congruent with all relevant MLPerf rules?</w:t>
+        <w:t xml:space="preserve">Is the submission congruent with all relevant </w:t>
+      </w:r>
+      <w:proofErr w:type="spellStart"/>
+      <w:r>
+        <w:t>MLPerf</w:t>
+      </w:r>
+      <w:proofErr w:type="spellEnd"/>
+      <w:r>
+        <w:t xml:space="preserve"> rules?</w:t>
       </w:r>
     </w:p>
     <w:p>
@@ -1228,8 +1694,13 @@
     <w:p/>
     <w:p>
       <w:r>
-        <w:t>Does your submission include the following: (check all that apply)</w:t>
-      </w:r>
+        <w:t xml:space="preserve">Does your submission include the following: (check all that </w:t>
+      </w:r>
+      <w:proofErr w:type="gramStart"/>
+      <w:r>
+        <w:t>apply)</w:t>
+      </w:r>
+      <w:proofErr w:type="gramEnd"/>
     </w:p>
     <w:p>
       <w:pPr>
@@ -1283,8 +1754,13 @@
         </w:numPr>
       </w:pPr>
       <w:r>
-        <w:t>Scripts that set up and execute each system implementation tested</w:t>
-      </w:r>
+        <w:t xml:space="preserve">Scripts that set up and execute each system implementation </w:t>
+      </w:r>
+      <w:proofErr w:type="gramStart"/>
+      <w:r>
+        <w:t>tested</w:t>
+      </w:r>
+      <w:proofErr w:type="gramEnd"/>
     </w:p>
     <w:p>
       <w:pPr>
@@ -1294,8 +1770,13 @@
         </w:numPr>
       </w:pPr>
       <w:r>
-        <w:t>Result logs for each system implementation tested</w:t>
-      </w:r>
+        <w:t xml:space="preserve">Result logs for each system implementation </w:t>
+      </w:r>
+      <w:proofErr w:type="gramStart"/>
+      <w:r>
+        <w:t>tested</w:t>
+      </w:r>
+      <w:proofErr w:type="gramEnd"/>
     </w:p>
     <w:p>
       <w:pPr>

</xml_diff>